<commit_message>
actulizando Documentacion.docx y añadiendo csv para un siguiente modulo 3
</commit_message>
<xml_diff>
--- a/Documentacion.docx
+++ b/Documentacion.docx
@@ -255,7 +255,7 @@
           <w:szCs w:val="24"/>
           <w:lang w:eastAsia="es-DO"/>
         </w:rPr>
-        <w:t xml:space="preserve">En </w:t>
+        <w:t>En el gráfico se puede ver que hoy en día hay calentamiento global. La temperatura media de la superficie terrestre tiene el valor más alto de los últimos tres siglos. El crecimiento de temperatura más rápido se produjo en los últimos 30 años.</w:t>
       </w:r>
       <w:r>
         <w:rPr>
@@ -265,7 +265,7 @@
           <w:szCs w:val="24"/>
           <w:lang w:eastAsia="es-DO"/>
         </w:rPr>
-        <w:t>el</w:t>
+        <w:t xml:space="preserve"> Como puede ver, el grafico tiene intervalos de </w:t>
       </w:r>
       <w:r>
         <w:rPr>
@@ -275,8 +275,9 @@
           <w:szCs w:val="24"/>
           <w:lang w:eastAsia="es-DO"/>
         </w:rPr>
-        <w:t xml:space="preserve"> gráfico se puede ver que hoy en día hay calentamiento global. La temperatura media de la superficie terrestre tiene el valor más alto de los últimos tres siglos. El crecimiento de</w:t>
-      </w:r>
+        <w:t>min/</w:t>
+      </w:r>
+      <w:proofErr w:type="spellStart"/>
       <w:r>
         <w:rPr>
           <w:rFonts w:eastAsia="Times New Roman" w:cstheme="minorHAnsi"/>
@@ -285,8 +286,9 @@
           <w:szCs w:val="24"/>
           <w:lang w:eastAsia="es-DO"/>
         </w:rPr>
-        <w:t xml:space="preserve"> </w:t>
-      </w:r>
+        <w:t>max</w:t>
+      </w:r>
+      <w:proofErr w:type="spellEnd"/>
       <w:r>
         <w:rPr>
           <w:rFonts w:eastAsia="Times New Roman" w:cstheme="minorHAnsi"/>
@@ -295,8 +297,9 @@
           <w:szCs w:val="24"/>
           <w:lang w:eastAsia="es-DO"/>
         </w:rPr>
-        <w:t>temperatura más rápido se produjo en los últimos 30 años</w:t>
-      </w:r>
+        <w:t xml:space="preserve"> </w:t>
+      </w:r>
+      <w:proofErr w:type="spellStart"/>
       <w:r>
         <w:rPr>
           <w:rFonts w:eastAsia="Times New Roman" w:cstheme="minorHAnsi"/>
@@ -305,8 +308,9 @@
           <w:szCs w:val="24"/>
           <w:lang w:eastAsia="es-DO"/>
         </w:rPr>
-        <w:t>.</w:t>
-      </w:r>
+        <w:t>mas</w:t>
+      </w:r>
+      <w:proofErr w:type="spellEnd"/>
       <w:r>
         <w:rPr>
           <w:rFonts w:eastAsia="Times New Roman" w:cstheme="minorHAnsi"/>
@@ -315,7 +319,7 @@
           <w:szCs w:val="24"/>
           <w:lang w:eastAsia="es-DO"/>
         </w:rPr>
-        <w:t xml:space="preserve"> Como puede ver, el grafico tiene intervalos de </w:t>
+        <w:t xml:space="preserve"> exactos</w:t>
       </w:r>
       <w:r>
         <w:rPr>
@@ -325,42 +329,260 @@
           <w:szCs w:val="24"/>
           <w:lang w:eastAsia="es-DO"/>
         </w:rPr>
-        <w:t>min/</w:t>
+        <w:t>, ya que la medición ha sido mas exacta debido a las tecnologías de los últimos años.</w:t>
+      </w:r>
+    </w:p>
+    <w:p/>
+    <w:p/>
+    <w:p/>
+    <w:p/>
+    <w:p/>
+    <w:p/>
+    <w:p>
+      <w:pPr>
+        <w:jc w:val="both"/>
+        <w:rPr>
+          <w:sz w:val="24"/>
+          <w:szCs w:val="24"/>
+          <w:lang w:eastAsia="es-DO"/>
+        </w:rPr>
+      </w:pPr>
+      <w:r>
+        <w:rPr>
+          <w:sz w:val="24"/>
+          <w:szCs w:val="24"/>
+          <w:lang w:eastAsia="es-DO"/>
+        </w:rPr>
+        <w:lastRenderedPageBreak/>
+        <w:t>Desde el inicio de la industrialización se ha disparado la presencia del dióxido de carbono en la atmosfera.</w:t>
+      </w:r>
+    </w:p>
+    <w:p>
+      <w:pPr>
+        <w:jc w:val="both"/>
+        <w:rPr>
+          <w:sz w:val="24"/>
+          <w:szCs w:val="24"/>
+          <w:lang w:eastAsia="es-DO"/>
+        </w:rPr>
+      </w:pPr>
+      <w:r>
+        <w:rPr>
+          <w:sz w:val="24"/>
+          <w:szCs w:val="24"/>
+          <w:lang w:eastAsia="es-DO"/>
+        </w:rPr>
+        <w:t>La combustión de combustibles es la principal razón del incremento de las emisiones de CO2. Los combustibles implicados en dicha producción de CO2 son:</w:t>
+      </w:r>
+    </w:p>
+    <w:p>
+      <w:pPr>
+        <w:jc w:val="both"/>
+        <w:rPr>
+          <w:sz w:val="24"/>
+          <w:szCs w:val="24"/>
+          <w:lang w:eastAsia="es-DO"/>
+        </w:rPr>
+      </w:pPr>
+      <w:r>
+        <w:rPr>
+          <w:sz w:val="24"/>
+          <w:szCs w:val="24"/>
+          <w:lang w:eastAsia="es-DO"/>
+        </w:rPr>
+        <w:t>La combustión de combustibles fósiles sólidos: como el carbón.</w:t>
+      </w:r>
+    </w:p>
+    <w:p>
+      <w:pPr>
+        <w:jc w:val="both"/>
+        <w:rPr>
+          <w:sz w:val="24"/>
+          <w:szCs w:val="24"/>
+          <w:lang w:eastAsia="es-DO"/>
+        </w:rPr>
+      </w:pPr>
+      <w:r>
+        <w:rPr>
+          <w:sz w:val="24"/>
+          <w:szCs w:val="24"/>
+          <w:lang w:eastAsia="es-DO"/>
+        </w:rPr>
+        <w:t>La combustión de combustibles líquidos, como el petróleo, la gasolina, el diésel y el queroseno.</w:t>
+      </w:r>
+    </w:p>
+    <w:p>
+      <w:pPr>
+        <w:jc w:val="both"/>
+        <w:rPr>
+          <w:sz w:val="24"/>
+          <w:szCs w:val="24"/>
+          <w:lang w:eastAsia="es-DO"/>
+        </w:rPr>
+      </w:pPr>
+      <w:r>
+        <w:rPr>
+          <w:sz w:val="24"/>
+          <w:szCs w:val="24"/>
+          <w:lang w:eastAsia="es-DO"/>
+        </w:rPr>
+        <w:t>La combustión de combustibles gaseosos como el gas natural.</w:t>
+      </w:r>
+    </w:p>
+    <w:p>
+      <w:pPr>
+        <w:jc w:val="both"/>
+        <w:rPr>
+          <w:sz w:val="24"/>
+          <w:szCs w:val="24"/>
+          <w:lang w:eastAsia="es-DO"/>
+        </w:rPr>
+      </w:pPr>
+      <w:proofErr w:type="gramStart"/>
+      <w:r>
+        <w:rPr>
+          <w:sz w:val="24"/>
+          <w:szCs w:val="24"/>
+          <w:lang w:eastAsia="es-DO"/>
+        </w:rPr>
+        <w:t>La excesivas emisiones</w:t>
+      </w:r>
+      <w:proofErr w:type="gramEnd"/>
+      <w:r>
+        <w:rPr>
+          <w:sz w:val="24"/>
+          <w:szCs w:val="24"/>
+          <w:lang w:eastAsia="es-DO"/>
+        </w:rPr>
+        <w:t xml:space="preserve"> de CO2, hacen </w:t>
       </w:r>
       <w:proofErr w:type="spellStart"/>
       <w:r>
         <w:rPr>
-          <w:rFonts w:eastAsia="Times New Roman" w:cstheme="minorHAnsi"/>
-          <w:color w:val="3C4043"/>
-          <w:sz w:val="24"/>
-          <w:szCs w:val="24"/>
-          <w:lang w:eastAsia="es-DO"/>
-        </w:rPr>
-        <w:t>max</w:t>
+          <w:sz w:val="24"/>
+          <w:szCs w:val="24"/>
+          <w:lang w:eastAsia="es-DO"/>
+        </w:rPr>
+        <w:t>el la</w:t>
       </w:r>
       <w:proofErr w:type="spellEnd"/>
       <w:r>
         <w:rPr>
-          <w:rFonts w:eastAsia="Times New Roman" w:cstheme="minorHAnsi"/>
-          <w:color w:val="3C4043"/>
-          <w:sz w:val="24"/>
-          <w:szCs w:val="24"/>
-          <w:lang w:eastAsia="es-DO"/>
-        </w:rPr>
-        <w:t xml:space="preserve"> mas exactos</w:t>
-      </w:r>
-      <w:r>
-        <w:rPr>
-          <w:rFonts w:eastAsia="Times New Roman" w:cstheme="minorHAnsi"/>
-          <w:color w:val="3C4043"/>
-          <w:sz w:val="24"/>
-          <w:szCs w:val="24"/>
-          <w:lang w:eastAsia="es-DO"/>
-        </w:rPr>
-        <w:t>, ya que la medición ha sido mas exacta debido a las tecnologías de los últimos años.</w:t>
+          <w:sz w:val="24"/>
+          <w:szCs w:val="24"/>
+          <w:lang w:eastAsia="es-DO"/>
+        </w:rPr>
+        <w:t xml:space="preserve"> proporción de CO2 en la atmosfera se haya disparado lo provoca la contaminación del aire, el tan nombrado calentamiento global y la acidificación de los océanos.</w:t>
+      </w:r>
+    </w:p>
+    <w:p>
+      <w:pPr>
+        <w:jc w:val="both"/>
+        <w:rPr>
+          <w:sz w:val="24"/>
+          <w:szCs w:val="24"/>
+          <w:lang w:eastAsia="es-DO"/>
+        </w:rPr>
+      </w:pPr>
+      <w:r>
+        <w:rPr>
+          <w:sz w:val="24"/>
+          <w:szCs w:val="24"/>
+          <w:lang w:eastAsia="es-DO"/>
+        </w:rPr>
+        <w:t>La lucha contra el calentamiento global está en marcha, pero las altas cifras de emisiones de dióxido de carbono no permiten que seamos muy optimistas en cuanto a la reducción de la contaminación de nuestra atmósfera. El problema mejoraría de forma radical si los 10 países que más CO2 arrojan a la atmósfera se tomaran en serio su reducción, ya que solo ellos generan el 72% de los gases invernadero.</w:t>
+      </w:r>
+    </w:p>
+    <w:p>
+      <w:pPr>
+        <w:jc w:val="both"/>
+        <w:rPr>
+          <w:sz w:val="24"/>
+          <w:szCs w:val="24"/>
+          <w:lang w:eastAsia="es-DO"/>
+        </w:rPr>
+      </w:pPr>
+      <w:r>
+        <w:rPr>
+          <w:sz w:val="24"/>
+          <w:szCs w:val="24"/>
+          <w:lang w:eastAsia="es-DO"/>
+        </w:rPr>
+        <w:t>Cabe decir que solo China, que se encuentra en el primer lugar del ranking de países emisores de CO2, contamina tanto como Estados Unidos, India, Rusia y Japón juntos. Y como podemos ver en el ranking, los países más contaminantes son países desarrollados.</w:t>
+      </w:r>
+    </w:p>
+    <w:p>
+      <w:pPr>
+        <w:jc w:val="both"/>
+        <w:rPr>
+          <w:sz w:val="24"/>
+          <w:szCs w:val="24"/>
+          <w:lang w:eastAsia="es-DO"/>
+        </w:rPr>
+      </w:pPr>
+      <w:r>
+        <w:rPr>
+          <w:sz w:val="24"/>
+          <w:szCs w:val="24"/>
+          <w:lang w:eastAsia="es-DO"/>
+        </w:rPr>
+        <w:t>Más allá de mirar el total de CO2 emitido, conviene analizar la evolución de las toneladas per cápita, ya que puede resultar absurdo comparar países con una diferencia importante en cuanto a cantidad de población.</w:t>
+      </w:r>
+    </w:p>
+    <w:p>
+      <w:pPr>
+        <w:jc w:val="both"/>
+        <w:rPr>
+          <w:sz w:val="24"/>
+          <w:szCs w:val="24"/>
+          <w:lang w:eastAsia="es-DO"/>
+        </w:rPr>
+      </w:pPr>
+      <w:r>
+        <w:rPr>
+          <w:sz w:val="24"/>
+          <w:szCs w:val="24"/>
+          <w:lang w:eastAsia="es-DO"/>
+        </w:rPr>
+        <w:t>Otro análisis que debemos realizar es el de las emisiones de CO2 por cada 1.000 dólares de PIB. La inversión en energías limpias permite disminuir de forma drástica las emisiones de dióxido de carbono a la atmósfera, sin que ello afecte a la producción.</w:t>
+      </w:r>
+    </w:p>
+    <w:p>
+      <w:pPr>
+        <w:jc w:val="both"/>
+        <w:rPr>
+          <w:sz w:val="24"/>
+          <w:szCs w:val="24"/>
+          <w:lang w:eastAsia="es-DO"/>
+        </w:rPr>
+      </w:pPr>
+      <w:r>
+        <w:rPr>
+          <w:sz w:val="24"/>
+          <w:szCs w:val="24"/>
+          <w:lang w:eastAsia="es-DO"/>
+        </w:rPr>
+        <w:t>En la tabla de la parte superior podemos ver estás variables y ordenar el ranking de CO2 en función de cada una de ellas, lo que nos dará una visión global bastante completa de la situación real de cada uno de los países respecto al resto. Para ver la evolución de las emisiones de CO2 en cada uno de los países haga clic en el nombre del país.</w:t>
       </w:r>
     </w:p>
     <w:p/>
+    <w:p>
+      <w:hyperlink r:id="rId5" w:history="1">
+        <w:r>
+          <w:rPr>
+            <w:rStyle w:val="Hyperlink"/>
+          </w:rPr>
+          <w:t>Conoce seis acciones contra el cambio climático de cara a la Conferencia sobre el Clima COP26 | Noticias ONU (un.org)</w:t>
+        </w:r>
+      </w:hyperlink>
+    </w:p>
+    <w:p>
+      <w:pPr>
+        <w:rPr>
+          <w:lang w:val="en-US"/>
+        </w:rPr>
+      </w:pPr>
+    </w:p>
     <w:sectPr>
       <w:pgSz w:w="11906" w:h="16838"/>
       <w:pgMar w:top="1440" w:right="1440" w:bottom="1440" w:left="1440" w:header="708" w:footer="708" w:gutter="0"/>
@@ -369,6 +591,163 @@
     </w:sectPr>
   </w:body>
 </w:document>
+</file>
+
+<file path=word/numbering.xml><?xml version="1.0" encoding="utf-8"?>
+<w:numbering xmlns:wpc="http://schemas.microsoft.com/office/word/2010/wordprocessingCanvas" xmlns:cx="http://schemas.microsoft.com/office/drawing/2014/chartex" xmlns:cx1="http://schemas.microsoft.com/office/drawing/2015/9/8/chartex" xmlns:cx2="http://schemas.microsoft.com/office/drawing/2015/10/21/chartex" xmlns:cx3="http://schemas.microsoft.com/office/drawing/2016/5/9/chartex" xmlns:cx4="http://schemas.microsoft.com/office/drawing/2016/5/10/chartex" xmlns:cx5="http://schemas.microsoft.com/office/drawing/2016/5/11/chartex" xmlns:cx6="http://schemas.microsoft.com/office/drawing/2016/5/12/chartex" xmlns:cx7="http://schemas.microsoft.com/office/drawing/2016/5/13/chartex" xmlns:cx8="http://schemas.microsoft.com/office/drawing/2016/5/14/chartex" xmlns:mc="http://schemas.openxmlformats.org/markup-compatibility/2006" xmlns:aink="http://schemas.microsoft.com/office/drawing/2016/ink" xmlns:am3d="http://schemas.microsoft.com/office/drawing/2017/model3d" xmlns:o="urn:schemas-microsoft-com:office:office" xmlns:r="http://schemas.openxmlformats.org/officeDocument/2006/relationships" xmlns:m="http://schemas.openxmlformats.org/officeDocument/2006/math" xmlns:v="urn:schemas-microsoft-com:vml" xmlns:wp14="http://schemas.microsoft.com/office/word/2010/wordprocessingDrawing" xmlns:wp="http://schemas.openxmlformats.org/drawingml/2006/wordprocessingDrawing" xmlns:w10="urn:schemas-microsoft-com:office:word" xmlns:w="http://schemas.openxmlformats.org/wordprocessingml/2006/main" xmlns:w14="http://schemas.microsoft.com/office/word/2010/wordml" xmlns:w15="http://schemas.microsoft.com/office/word/2012/wordml" xmlns:w16cex="http://schemas.microsoft.com/office/word/2018/wordml/cex" xmlns:w16cid="http://schemas.microsoft.com/office/word/2016/wordml/cid" xmlns:w16="http://schemas.microsoft.com/office/word/2018/wordml" xmlns:w16sdtdh="http://schemas.microsoft.com/office/word/2020/wordml/sdtdatahash" xmlns:w16se="http://schemas.microsoft.com/office/word/2015/wordml/symex" xmlns:wpg="http://schemas.microsoft.com/office/word/2010/wordprocessingGroup" xmlns:wpi="http://schemas.microsoft.com/office/word/2010/wordprocessingInk" xmlns:wne="http://schemas.microsoft.com/office/word/2006/wordml" xmlns:wps="http://schemas.microsoft.com/office/word/2010/wordprocessingShape" mc:Ignorable="w14 w15 w16se w16cid w16 w16cex w16sdtdh wp14">
+  <w:abstractNum w:abstractNumId="0" w15:restartNumberingAfterBreak="0">
+    <w:nsid w:val="2BB85B25"/>
+    <w:multiLevelType w:val="multilevel"/>
+    <w:tmpl w:val="D7A8E6A2"/>
+    <w:lvl w:ilvl="0">
+      <w:start w:val="1"/>
+      <w:numFmt w:val="bullet"/>
+      <w:lvlText w:val=""/>
+      <w:lvlJc w:val="left"/>
+      <w:pPr>
+        <w:tabs>
+          <w:tab w:val="num" w:pos="720"/>
+        </w:tabs>
+        <w:ind w:left="720" w:hanging="360"/>
+      </w:pPr>
+      <w:rPr>
+        <w:rFonts w:ascii="Symbol" w:hAnsi="Symbol" w:hint="default"/>
+        <w:sz w:val="20"/>
+      </w:rPr>
+    </w:lvl>
+    <w:lvl w:ilvl="1" w:tentative="1">
+      <w:start w:val="1"/>
+      <w:numFmt w:val="bullet"/>
+      <w:lvlText w:val="o"/>
+      <w:lvlJc w:val="left"/>
+      <w:pPr>
+        <w:tabs>
+          <w:tab w:val="num" w:pos="1440"/>
+        </w:tabs>
+        <w:ind w:left="1440" w:hanging="360"/>
+      </w:pPr>
+      <w:rPr>
+        <w:rFonts w:ascii="Courier New" w:hAnsi="Courier New" w:hint="default"/>
+        <w:sz w:val="20"/>
+      </w:rPr>
+    </w:lvl>
+    <w:lvl w:ilvl="2" w:tentative="1">
+      <w:start w:val="1"/>
+      <w:numFmt w:val="bullet"/>
+      <w:lvlText w:val=""/>
+      <w:lvlJc w:val="left"/>
+      <w:pPr>
+        <w:tabs>
+          <w:tab w:val="num" w:pos="2160"/>
+        </w:tabs>
+        <w:ind w:left="2160" w:hanging="360"/>
+      </w:pPr>
+      <w:rPr>
+        <w:rFonts w:ascii="Wingdings" w:hAnsi="Wingdings" w:hint="default"/>
+        <w:sz w:val="20"/>
+      </w:rPr>
+    </w:lvl>
+    <w:lvl w:ilvl="3" w:tentative="1">
+      <w:start w:val="1"/>
+      <w:numFmt w:val="bullet"/>
+      <w:lvlText w:val=""/>
+      <w:lvlJc w:val="left"/>
+      <w:pPr>
+        <w:tabs>
+          <w:tab w:val="num" w:pos="2880"/>
+        </w:tabs>
+        <w:ind w:left="2880" w:hanging="360"/>
+      </w:pPr>
+      <w:rPr>
+        <w:rFonts w:ascii="Wingdings" w:hAnsi="Wingdings" w:hint="default"/>
+        <w:sz w:val="20"/>
+      </w:rPr>
+    </w:lvl>
+    <w:lvl w:ilvl="4" w:tentative="1">
+      <w:start w:val="1"/>
+      <w:numFmt w:val="bullet"/>
+      <w:lvlText w:val=""/>
+      <w:lvlJc w:val="left"/>
+      <w:pPr>
+        <w:tabs>
+          <w:tab w:val="num" w:pos="3600"/>
+        </w:tabs>
+        <w:ind w:left="3600" w:hanging="360"/>
+      </w:pPr>
+      <w:rPr>
+        <w:rFonts w:ascii="Wingdings" w:hAnsi="Wingdings" w:hint="default"/>
+        <w:sz w:val="20"/>
+      </w:rPr>
+    </w:lvl>
+    <w:lvl w:ilvl="5" w:tentative="1">
+      <w:start w:val="1"/>
+      <w:numFmt w:val="bullet"/>
+      <w:lvlText w:val=""/>
+      <w:lvlJc w:val="left"/>
+      <w:pPr>
+        <w:tabs>
+          <w:tab w:val="num" w:pos="4320"/>
+        </w:tabs>
+        <w:ind w:left="4320" w:hanging="360"/>
+      </w:pPr>
+      <w:rPr>
+        <w:rFonts w:ascii="Wingdings" w:hAnsi="Wingdings" w:hint="default"/>
+        <w:sz w:val="20"/>
+      </w:rPr>
+    </w:lvl>
+    <w:lvl w:ilvl="6" w:tentative="1">
+      <w:start w:val="1"/>
+      <w:numFmt w:val="bullet"/>
+      <w:lvlText w:val=""/>
+      <w:lvlJc w:val="left"/>
+      <w:pPr>
+        <w:tabs>
+          <w:tab w:val="num" w:pos="5040"/>
+        </w:tabs>
+        <w:ind w:left="5040" w:hanging="360"/>
+      </w:pPr>
+      <w:rPr>
+        <w:rFonts w:ascii="Wingdings" w:hAnsi="Wingdings" w:hint="default"/>
+        <w:sz w:val="20"/>
+      </w:rPr>
+    </w:lvl>
+    <w:lvl w:ilvl="7" w:tentative="1">
+      <w:start w:val="1"/>
+      <w:numFmt w:val="bullet"/>
+      <w:lvlText w:val=""/>
+      <w:lvlJc w:val="left"/>
+      <w:pPr>
+        <w:tabs>
+          <w:tab w:val="num" w:pos="5760"/>
+        </w:tabs>
+        <w:ind w:left="5760" w:hanging="360"/>
+      </w:pPr>
+      <w:rPr>
+        <w:rFonts w:ascii="Wingdings" w:hAnsi="Wingdings" w:hint="default"/>
+        <w:sz w:val="20"/>
+      </w:rPr>
+    </w:lvl>
+    <w:lvl w:ilvl="8" w:tentative="1">
+      <w:start w:val="1"/>
+      <w:numFmt w:val="bullet"/>
+      <w:lvlText w:val=""/>
+      <w:lvlJc w:val="left"/>
+      <w:pPr>
+        <w:tabs>
+          <w:tab w:val="num" w:pos="6480"/>
+        </w:tabs>
+        <w:ind w:left="6480" w:hanging="360"/>
+      </w:pPr>
+      <w:rPr>
+        <w:rFonts w:ascii="Wingdings" w:hAnsi="Wingdings" w:hint="default"/>
+        <w:sz w:val="20"/>
+      </w:rPr>
+    </w:lvl>
+  </w:abstractNum>
+  <w:num w:numId="1">
+    <w:abstractNumId w:val="0"/>
+  </w:num>
+</w:numbering>
 </file>
 
 <file path=word/styles.xml><?xml version="1.0" encoding="utf-8"?>
@@ -823,6 +1202,18 @@
       <w:spacing w:after="0" w:line="240" w:lineRule="auto"/>
     </w:pPr>
   </w:style>
+  <w:style w:type="character" w:styleId="Hyperlink">
+    <w:name w:val="Hyperlink"/>
+    <w:basedOn w:val="DefaultParagraphFont"/>
+    <w:uiPriority w:val="99"/>
+    <w:semiHidden/>
+    <w:unhideWhenUsed/>
+    <w:rsid w:val="00980F73"/>
+    <w:rPr>
+      <w:color w:val="0000FF"/>
+      <w:u w:val="single"/>
+    </w:rPr>
+  </w:style>
 </w:styles>
 </file>
 

</xml_diff>

<commit_message>
Conclusion Explicacion_modulo_3.ipynb, y creacion de archivo.xlsx
</commit_message>
<xml_diff>
--- a/Documentacion.docx
+++ b/Documentacion.docx
@@ -275,51 +275,7 @@
           <w:szCs w:val="24"/>
           <w:lang w:eastAsia="es-DO"/>
         </w:rPr>
-        <w:t>min/</w:t>
-      </w:r>
-      <w:proofErr w:type="spellStart"/>
-      <w:r>
-        <w:rPr>
-          <w:rFonts w:eastAsia="Times New Roman" w:cstheme="minorHAnsi"/>
-          <w:color w:val="3C4043"/>
-          <w:sz w:val="24"/>
-          <w:szCs w:val="24"/>
-          <w:lang w:eastAsia="es-DO"/>
-        </w:rPr>
-        <w:t>max</w:t>
-      </w:r>
-      <w:proofErr w:type="spellEnd"/>
-      <w:r>
-        <w:rPr>
-          <w:rFonts w:eastAsia="Times New Roman" w:cstheme="minorHAnsi"/>
-          <w:color w:val="3C4043"/>
-          <w:sz w:val="24"/>
-          <w:szCs w:val="24"/>
-          <w:lang w:eastAsia="es-DO"/>
-        </w:rPr>
-        <w:t xml:space="preserve"> </w:t>
-      </w:r>
-      <w:proofErr w:type="spellStart"/>
-      <w:r>
-        <w:rPr>
-          <w:rFonts w:eastAsia="Times New Roman" w:cstheme="minorHAnsi"/>
-          <w:color w:val="3C4043"/>
-          <w:sz w:val="24"/>
-          <w:szCs w:val="24"/>
-          <w:lang w:eastAsia="es-DO"/>
-        </w:rPr>
-        <w:t>mas</w:t>
-      </w:r>
-      <w:proofErr w:type="spellEnd"/>
-      <w:r>
-        <w:rPr>
-          <w:rFonts w:eastAsia="Times New Roman" w:cstheme="minorHAnsi"/>
-          <w:color w:val="3C4043"/>
-          <w:sz w:val="24"/>
-          <w:szCs w:val="24"/>
-          <w:lang w:eastAsia="es-DO"/>
-        </w:rPr>
-        <w:t xml:space="preserve"> exactos</w:t>
+        <w:t>min/max mas exactos</w:t>
       </w:r>
       <w:r>
         <w:rPr>
@@ -438,41 +394,13 @@
           <w:lang w:eastAsia="es-DO"/>
         </w:rPr>
       </w:pPr>
-      <w:proofErr w:type="gramStart"/>
-      <w:r>
-        <w:rPr>
-          <w:sz w:val="24"/>
-          <w:szCs w:val="24"/>
-          <w:lang w:eastAsia="es-DO"/>
-        </w:rPr>
-        <w:t>La excesivas emisiones</w:t>
-      </w:r>
-      <w:proofErr w:type="gramEnd"/>
-      <w:r>
-        <w:rPr>
-          <w:sz w:val="24"/>
-          <w:szCs w:val="24"/>
-          <w:lang w:eastAsia="es-DO"/>
-        </w:rPr>
-        <w:t xml:space="preserve"> de CO2, hacen </w:t>
-      </w:r>
-      <w:proofErr w:type="spellStart"/>
-      <w:r>
-        <w:rPr>
-          <w:sz w:val="24"/>
-          <w:szCs w:val="24"/>
-          <w:lang w:eastAsia="es-DO"/>
-        </w:rPr>
-        <w:t>el la</w:t>
-      </w:r>
-      <w:proofErr w:type="spellEnd"/>
-      <w:r>
-        <w:rPr>
-          <w:sz w:val="24"/>
-          <w:szCs w:val="24"/>
-          <w:lang w:eastAsia="es-DO"/>
-        </w:rPr>
-        <w:t xml:space="preserve"> proporción de CO2 en la atmosfera se haya disparado lo provoca la contaminación del aire, el tan nombrado calentamiento global y la acidificación de los océanos.</w:t>
+      <w:r>
+        <w:rPr>
+          <w:sz w:val="24"/>
+          <w:szCs w:val="24"/>
+          <w:lang w:eastAsia="es-DO"/>
+        </w:rPr>
+        <w:t>La excesivas emisiones de CO2, hacen el la proporción de CO2 en la atmosfera se haya disparado lo provoca la contaminación del aire, el tan nombrado calentamiento global y la acidificación de los océanos.</w:t>
       </w:r>
     </w:p>
     <w:p>
@@ -565,9 +493,18 @@
         <w:t>En la tabla de la parte superior podemos ver estás variables y ordenar el ranking de CO2 en función de cada una de ellas, lo que nos dará una visión global bastante completa de la situación real de cada uno de los países respecto al resto. Para ver la evolución de las emisiones de CO2 en cada uno de los países haga clic en el nombre del país.</w:t>
       </w:r>
     </w:p>
-    <w:p/>
     <w:p>
       <w:hyperlink r:id="rId5" w:history="1">
+        <w:r>
+          <w:rPr>
+            <w:rStyle w:val="Hyperlink"/>
+          </w:rPr>
+          <w:t>Los 10 llamados de la OMS a favor de la acción climática para garantizar una recuperación sostenida de la COVID-19 (who.int)</w:t>
+        </w:r>
+      </w:hyperlink>
+    </w:p>
+    <w:p>
+      <w:hyperlink r:id="rId6" w:history="1">
         <w:r>
           <w:rPr>
             <w:rStyle w:val="Hyperlink"/>
@@ -577,11 +514,14 @@
       </w:hyperlink>
     </w:p>
     <w:p>
-      <w:pPr>
-        <w:rPr>
-          <w:lang w:val="en-US"/>
-        </w:rPr>
-      </w:pPr>
+      <w:hyperlink r:id="rId7" w:history="1">
+        <w:r>
+          <w:rPr>
+            <w:rStyle w:val="Hyperlink"/>
+          </w:rPr>
+          <w:t>Carbon Emissions - Global Carbon Atlas</w:t>
+        </w:r>
+      </w:hyperlink>
     </w:p>
     <w:sectPr>
       <w:pgSz w:w="11906" w:h="16838"/>
@@ -1214,6 +1154,18 @@
       <w:u w:val="single"/>
     </w:rPr>
   </w:style>
+  <w:style w:type="character" w:styleId="FollowedHyperlink">
+    <w:name w:val="FollowedHyperlink"/>
+    <w:basedOn w:val="DefaultParagraphFont"/>
+    <w:uiPriority w:val="99"/>
+    <w:semiHidden/>
+    <w:unhideWhenUsed/>
+    <w:rsid w:val="001463E3"/>
+    <w:rPr>
+      <w:color w:val="954F72" w:themeColor="followedHyperlink"/>
+      <w:u w:val="single"/>
+    </w:rPr>
+  </w:style>
 </w:styles>
 </file>
 

</xml_diff>